<commit_message>
cosas de ultima hora
s
</commit_message>
<xml_diff>
--- a/documentacion_frases.docx
+++ b/documentacion_frases.docx
@@ -12,8 +12,6 @@
           <w:lang w:val="es-CR"/>
         </w:rPr>
       </w:pPr>
-      <w:bookmarkStart w:id="0" w:name="_GoBack"/>
-      <w:bookmarkEnd w:id="0"/>
       <w:r>
         <w:rPr>
           <w:rFonts w:ascii="Arial" w:hAnsi="Arial" w:cs="Arial"/>
@@ -1318,16 +1316,7 @@
           <w:color w:val="000000"/>
           <w:lang w:val="es-CR"/>
         </w:rPr>
-        <w:t xml:space="preserve">El usuario al cerrar la aplicación, se le da la opción de hacer </w:t>
-      </w:r>
-      <w:proofErr w:type="gramStart"/>
-      <w:r>
-        <w:rPr>
-          <w:rFonts w:ascii="Arial" w:hAnsi="Arial" w:cs="Arial"/>
-          <w:color w:val="000000"/>
-          <w:lang w:val="es-CR"/>
-        </w:rPr>
-        <w:t xml:space="preserve">un </w:t>
+        <w:t xml:space="preserve">El usuario al cerrar la aplicación, se le da la opción de hacer un </w:t>
       </w:r>
       <w:proofErr w:type="spellStart"/>
       <w:r>
@@ -1339,7 +1328,6 @@
         <w:t>backup</w:t>
       </w:r>
       <w:proofErr w:type="spellEnd"/>
-      <w:proofErr w:type="gramEnd"/>
       <w:r>
         <w:rPr>
           <w:rFonts w:ascii="Arial" w:hAnsi="Arial" w:cs="Arial"/>
@@ -1618,43 +1606,7 @@
           <w:color w:val="000000"/>
           <w:lang w:val="es-CR"/>
         </w:rPr>
-        <w:t>UNICAMENTE las freses seleccionadas por el usuario. Ejemplo: share-</w:t>
-      </w:r>
-      <w:proofErr w:type="spellStart"/>
-      <w:r>
-        <w:rPr>
-          <w:rFonts w:ascii="Arial" w:hAnsi="Arial" w:cs="Arial"/>
-          <w:color w:val="000000"/>
-          <w:lang w:val="es-CR"/>
-        </w:rPr>
-        <w:t>dd</w:t>
-      </w:r>
-      <w:proofErr w:type="spellEnd"/>
-      <w:r>
-        <w:rPr>
-          <w:rFonts w:ascii="Arial" w:hAnsi="Arial" w:cs="Arial"/>
-          <w:color w:val="000000"/>
-          <w:lang w:val="es-CR"/>
-        </w:rPr>
-        <w:t>-mm-</w:t>
-      </w:r>
-      <w:proofErr w:type="spellStart"/>
-      <w:r>
-        <w:rPr>
-          <w:rFonts w:ascii="Arial" w:hAnsi="Arial" w:cs="Arial"/>
-          <w:color w:val="000000"/>
-          <w:lang w:val="es-CR"/>
-        </w:rPr>
-        <w:t>aaaa</w:t>
-      </w:r>
-      <w:proofErr w:type="spellEnd"/>
-      <w:r>
-        <w:rPr>
-          <w:rFonts w:ascii="Arial" w:hAnsi="Arial" w:cs="Arial"/>
-          <w:color w:val="000000"/>
-          <w:lang w:val="es-CR"/>
-        </w:rPr>
-        <w:t>-</w:t>
+        <w:t>UNICAMENTE las freses seleccionadas por el usuario. Ejemplo: share-dd-mm-aaaa-</w:t>
       </w:r>
       <w:proofErr w:type="spellStart"/>
       <w:r>
@@ -2250,16 +2202,7 @@
           <w:color w:val="000000"/>
           <w:lang w:val="es-CR"/>
         </w:rPr>
-        <w:t xml:space="preserve">En el momento de cerrar el programa debe de preguntar si gusta hacer </w:t>
-      </w:r>
-      <w:proofErr w:type="gramStart"/>
-      <w:r>
-        <w:rPr>
-          <w:rFonts w:ascii="Arial" w:hAnsi="Arial" w:cs="Arial"/>
-          <w:color w:val="000000"/>
-          <w:lang w:val="es-CR"/>
-        </w:rPr>
-        <w:t xml:space="preserve">el </w:t>
+        <w:t xml:space="preserve">En el momento de cerrar el programa debe de preguntar si gusta hacer el </w:t>
       </w:r>
       <w:proofErr w:type="spellStart"/>
       <w:r>
@@ -2271,7 +2214,6 @@
         <w:t>backup</w:t>
       </w:r>
       <w:proofErr w:type="spellEnd"/>
-      <w:proofErr w:type="gramEnd"/>
     </w:p>
     <w:p>
       <w:pPr>
@@ -2727,63 +2669,295 @@
     <w:p>
       <w:pPr>
         <w:pStyle w:val="Subttulo"/>
-      </w:pPr>
-      <w:r>
-        <w:t>Sebastián López Hererra</w:t>
-      </w:r>
-    </w:p>
-    <w:p/>
+        <w:rPr>
+          <w:lang w:val="es-CR"/>
+        </w:rPr>
+      </w:pPr>
+      <w:r>
+        <w:rPr>
+          <w:lang w:val="es-CR"/>
+        </w:rPr>
+        <w:t xml:space="preserve">Sebastián López </w:t>
+      </w:r>
+      <w:proofErr w:type="spellStart"/>
+      <w:r>
+        <w:rPr>
+          <w:lang w:val="es-CR"/>
+        </w:rPr>
+        <w:t>Hererra</w:t>
+      </w:r>
+      <w:proofErr w:type="spellEnd"/>
+    </w:p>
+    <w:p>
+      <w:pPr>
+        <w:rPr>
+          <w:lang w:val="es-CR"/>
+        </w:rPr>
+      </w:pPr>
+    </w:p>
     <w:p>
       <w:pPr>
         <w:pStyle w:val="Subttulo"/>
-      </w:pPr>
-      <w:r>
+        <w:rPr>
+          <w:lang w:val="es-CR"/>
+        </w:rPr>
+      </w:pPr>
+      <w:r>
+        <w:rPr>
+          <w:lang w:val="es-CR"/>
+        </w:rPr>
         <w:lastRenderedPageBreak/>
-        <w:t xml:space="preserve">Daniel </w:t>
-      </w:r>
-      <w:proofErr w:type="spellStart"/>
-      <w:r>
-        <w:t>Sequeira</w:t>
-      </w:r>
-      <w:proofErr w:type="spellEnd"/>
-      <w:r>
-        <w:t xml:space="preserve"> </w:t>
-      </w:r>
-      <w:proofErr w:type="spellStart"/>
-      <w:r>
-        <w:t>Retana</w:t>
-      </w:r>
-      <w:proofErr w:type="spellEnd"/>
-    </w:p>
-    <w:p/>
+        <w:t>Daniel Sequeira Retana</w:t>
+      </w:r>
+    </w:p>
+    <w:p>
+      <w:pPr>
+        <w:rPr>
+          <w:lang w:val="es-CR"/>
+        </w:rPr>
+      </w:pPr>
+    </w:p>
     <w:p>
       <w:pPr>
         <w:pStyle w:val="Ttulo1"/>
-      </w:pPr>
-      <w:r>
+        <w:rPr>
+          <w:lang w:val="es-CR"/>
+        </w:rPr>
+      </w:pPr>
+      <w:r>
+        <w:rPr>
+          <w:lang w:val="es-CR"/>
+        </w:rPr>
         <w:t>Manual de Usuario</w:t>
       </w:r>
     </w:p>
-    <w:p/>
-    <w:p>
-      <w:pPr>
-        <w:pStyle w:val="Subttulo"/>
-        <w:rPr>
-          <w:lang w:val="es-CR"/>
-        </w:rPr>
-      </w:pPr>
-    </w:p>
-    <w:p>
-      <w:pPr>
-        <w:jc w:val="both"/>
-        <w:rPr>
-          <w:rFonts w:ascii="Arial" w:hAnsi="Arial" w:cs="Arial"/>
-          <w:lang w:val="es-CR"/>
-        </w:rPr>
-      </w:pPr>
+    <w:p>
+      <w:pPr>
+        <w:rPr>
+          <w:lang w:val="es-CR"/>
+        </w:rPr>
+      </w:pPr>
+    </w:p>
+    <w:p>
+      <w:pPr>
+        <w:pStyle w:val="Ttulo2"/>
+        <w:rPr>
+          <w:lang w:val="es-CR"/>
+        </w:rPr>
+      </w:pPr>
+      <w:r>
+        <w:rPr>
+          <w:lang w:val="es-CR"/>
+        </w:rPr>
+        <w:t>Back up de inicio:</w:t>
+      </w:r>
+    </w:p>
+    <w:p>
+      <w:pPr>
+        <w:ind w:firstLine="720"/>
+        <w:rPr>
+          <w:lang w:val="es-CR"/>
+        </w:rPr>
+      </w:pPr>
+      <w:r>
+        <w:rPr>
+          <w:noProof/>
+          <w:lang w:val="es-CR"/>
+        </w:rPr>
+        <w:drawing>
+          <wp:anchor distT="0" distB="0" distL="114300" distR="114300" simplePos="0" relativeHeight="251658240" behindDoc="1" locked="0" layoutInCell="1" allowOverlap="1" wp14:anchorId="76E8F141" wp14:editId="3BAED3AC">
+            <wp:simplePos x="0" y="0"/>
+            <wp:positionH relativeFrom="column">
+              <wp:posOffset>1242</wp:posOffset>
+            </wp:positionH>
+            <wp:positionV relativeFrom="paragraph">
+              <wp:posOffset>-3009</wp:posOffset>
+            </wp:positionV>
+            <wp:extent cx="2870421" cy="1139577"/>
+            <wp:effectExtent l="0" t="0" r="6350" b="3810"/>
+            <wp:wrapTight wrapText="bothSides">
+              <wp:wrapPolygon edited="0">
+                <wp:start x="0" y="0"/>
+                <wp:lineTo x="0" y="21311"/>
+                <wp:lineTo x="21504" y="21311"/>
+                <wp:lineTo x="21504" y="0"/>
+                <wp:lineTo x="0" y="0"/>
+              </wp:wrapPolygon>
+            </wp:wrapTight>
+            <wp:docPr id="2" name="Imagen 2"/>
+            <wp:cNvGraphicFramePr>
+              <a:graphicFrameLocks xmlns:a="http://schemas.openxmlformats.org/drawingml/2006/main" noChangeAspect="1"/>
+            </wp:cNvGraphicFramePr>
+            <a:graphic xmlns:a="http://schemas.openxmlformats.org/drawingml/2006/main">
+              <a:graphicData uri="http://schemas.openxmlformats.org/drawingml/2006/picture">
+                <pic:pic xmlns:pic="http://schemas.openxmlformats.org/drawingml/2006/picture">
+                  <pic:nvPicPr>
+                    <pic:cNvPr id="0" name="Picture 1"/>
+                    <pic:cNvPicPr>
+                      <a:picLocks noChangeAspect="1" noChangeArrowheads="1"/>
+                    </pic:cNvPicPr>
+                  </pic:nvPicPr>
+                  <pic:blipFill>
+                    <a:blip r:embed="rId7">
+                      <a:extLst>
+                        <a:ext uri="{28A0092B-C50C-407E-A947-70E740481C1C}">
+                          <a14:useLocalDpi xmlns:a14="http://schemas.microsoft.com/office/drawing/2010/main" val="0"/>
+                        </a:ext>
+                      </a:extLst>
+                    </a:blip>
+                    <a:srcRect/>
+                    <a:stretch>
+                      <a:fillRect/>
+                    </a:stretch>
+                  </pic:blipFill>
+                  <pic:spPr bwMode="auto">
+                    <a:xfrm>
+                      <a:off x="0" y="0"/>
+                      <a:ext cx="2870421" cy="1139577"/>
+                    </a:xfrm>
+                    <a:prstGeom prst="rect">
+                      <a:avLst/>
+                    </a:prstGeom>
+                    <a:noFill/>
+                    <a:ln>
+                      <a:noFill/>
+                    </a:ln>
+                  </pic:spPr>
+                </pic:pic>
+              </a:graphicData>
+            </a:graphic>
+          </wp:anchor>
+        </w:drawing>
+      </w:r>
+      <w:r>
+        <w:rPr>
+          <w:lang w:val="es-CR"/>
+        </w:rPr>
+        <w:t>Al ejecutar el programa nos preguntará si deseamos cargar in back up del correo, si tenemos uno ya enviado al correo este cargará, de lo contrario indicará que no hay mediante un cuadro de texto</w:t>
+      </w:r>
+      <w:r>
+        <w:rPr>
+          <w:lang w:val="es-CR"/>
+        </w:rPr>
+        <w:t>. Si presionamos Si cargara el XML con las frases previamente enviadas, si presionamos no simplemente saltara al menú principal</w:t>
+      </w:r>
+    </w:p>
+    <w:p>
+      <w:pPr>
+        <w:jc w:val="both"/>
+        <w:rPr>
+          <w:rFonts w:ascii="Arial" w:hAnsi="Arial" w:cs="Arial"/>
+          <w:lang w:val="es-CR"/>
+        </w:rPr>
+      </w:pPr>
+    </w:p>
+    <w:p>
+      <w:pPr>
+        <w:jc w:val="both"/>
+        <w:rPr>
+          <w:rFonts w:ascii="Arial" w:hAnsi="Arial" w:cs="Arial"/>
+          <w:lang w:val="es-CR"/>
+        </w:rPr>
+      </w:pPr>
+    </w:p>
+    <w:p>
+      <w:pPr>
+        <w:jc w:val="both"/>
+        <w:rPr>
+          <w:rFonts w:ascii="Arial" w:hAnsi="Arial" w:cs="Arial"/>
+          <w:lang w:val="es-CR"/>
+        </w:rPr>
+      </w:pPr>
+      <w:r>
+        <w:rPr>
+          <w:rFonts w:ascii="Arial" w:hAnsi="Arial" w:cs="Arial"/>
+          <w:noProof/>
+          <w:lang w:val="es-CR"/>
+        </w:rPr>
+        <w:drawing>
+          <wp:anchor distT="0" distB="0" distL="114300" distR="114300" simplePos="0" relativeHeight="251659264" behindDoc="1" locked="0" layoutInCell="1" allowOverlap="1" wp14:anchorId="11F753DE" wp14:editId="0342B0C4">
+            <wp:simplePos x="0" y="0"/>
+            <wp:positionH relativeFrom="column">
+              <wp:posOffset>1242</wp:posOffset>
+            </wp:positionH>
+            <wp:positionV relativeFrom="paragraph">
+              <wp:posOffset>-276</wp:posOffset>
+            </wp:positionV>
+            <wp:extent cx="2600325" cy="1534795"/>
+            <wp:effectExtent l="0" t="0" r="9525" b="8255"/>
+            <wp:wrapTight wrapText="bothSides">
+              <wp:wrapPolygon edited="0">
+                <wp:start x="0" y="0"/>
+                <wp:lineTo x="0" y="21448"/>
+                <wp:lineTo x="21521" y="21448"/>
+                <wp:lineTo x="21521" y="0"/>
+                <wp:lineTo x="0" y="0"/>
+              </wp:wrapPolygon>
+            </wp:wrapTight>
+            <wp:docPr id="3" name="Imagen 3"/>
+            <wp:cNvGraphicFramePr>
+              <a:graphicFrameLocks xmlns:a="http://schemas.openxmlformats.org/drawingml/2006/main" noChangeAspect="1"/>
+            </wp:cNvGraphicFramePr>
+            <a:graphic xmlns:a="http://schemas.openxmlformats.org/drawingml/2006/main">
+              <a:graphicData uri="http://schemas.openxmlformats.org/drawingml/2006/picture">
+                <pic:pic xmlns:pic="http://schemas.openxmlformats.org/drawingml/2006/picture">
+                  <pic:nvPicPr>
+                    <pic:cNvPr id="0" name="Picture 2"/>
+                    <pic:cNvPicPr>
+                      <a:picLocks noChangeAspect="1" noChangeArrowheads="1"/>
+                    </pic:cNvPicPr>
+                  </pic:nvPicPr>
+                  <pic:blipFill>
+                    <a:blip r:embed="rId8">
+                      <a:extLst>
+                        <a:ext uri="{28A0092B-C50C-407E-A947-70E740481C1C}">
+                          <a14:useLocalDpi xmlns:a14="http://schemas.microsoft.com/office/drawing/2010/main" val="0"/>
+                        </a:ext>
+                      </a:extLst>
+                    </a:blip>
+                    <a:srcRect/>
+                    <a:stretch>
+                      <a:fillRect/>
+                    </a:stretch>
+                  </pic:blipFill>
+                  <pic:spPr bwMode="auto">
+                    <a:xfrm>
+                      <a:off x="0" y="0"/>
+                      <a:ext cx="2600325" cy="1534795"/>
+                    </a:xfrm>
+                    <a:prstGeom prst="rect">
+                      <a:avLst/>
+                    </a:prstGeom>
+                    <a:noFill/>
+                    <a:ln>
+                      <a:noFill/>
+                    </a:ln>
+                  </pic:spPr>
+                </pic:pic>
+              </a:graphicData>
+            </a:graphic>
+          </wp:anchor>
+        </w:drawing>
+      </w:r>
+      <w:r>
+        <w:rPr>
+          <w:rFonts w:ascii="Arial" w:hAnsi="Arial" w:cs="Arial"/>
+          <w:lang w:val="es-CR"/>
+        </w:rPr>
+        <w:t>Este será el mensaje indicando que no hay un back up disponible, procederemos</w:t>
+      </w:r>
+      <w:bookmarkStart w:id="0" w:name="_GoBack"/>
+      <w:bookmarkEnd w:id="0"/>
+      <w:r>
+        <w:rPr>
+          <w:rFonts w:ascii="Arial" w:hAnsi="Arial" w:cs="Arial"/>
+          <w:lang w:val="es-CR"/>
+        </w:rPr>
+        <w:t xml:space="preserve"> a Aceptar y saltaremos a la ventana principal</w:t>
+      </w:r>
     </w:p>
     <w:sectPr>
-      <w:footerReference w:type="default" r:id="rId7"/>
+      <w:footerReference w:type="default" r:id="rId9"/>
       <w:pgSz w:w="12240" w:h="15840"/>
       <w:pgMar w:top="1417" w:right="1701" w:bottom="1417" w:left="1701" w:header="720" w:footer="720" w:gutter="0"/>
       <w:cols w:space="720"/>
@@ -3596,6 +3770,28 @@
       <w:szCs w:val="32"/>
     </w:rPr>
   </w:style>
+  <w:style w:type="paragraph" w:styleId="Ttulo2">
+    <w:name w:val="heading 2"/>
+    <w:basedOn w:val="Normal"/>
+    <w:next w:val="Normal"/>
+    <w:link w:val="Ttulo2Car"/>
+    <w:uiPriority w:val="9"/>
+    <w:unhideWhenUsed/>
+    <w:qFormat/>
+    <w:rsid w:val="00B6682D"/>
+    <w:pPr>
+      <w:keepNext/>
+      <w:keepLines/>
+      <w:spacing w:before="40" w:after="0"/>
+      <w:outlineLvl w:val="1"/>
+    </w:pPr>
+    <w:rPr>
+      <w:rFonts w:asciiTheme="majorHAnsi" w:eastAsiaTheme="majorEastAsia" w:hAnsiTheme="majorHAnsi" w:cstheme="majorBidi"/>
+      <w:color w:val="2F5496" w:themeColor="accent1" w:themeShade="BF"/>
+      <w:sz w:val="26"/>
+      <w:szCs w:val="26"/>
+    </w:rPr>
+  </w:style>
   <w:style w:type="character" w:default="1" w:styleId="Fuentedeprrafopredeter">
     <w:name w:val="Default Paragraph Font"/>
     <w:uiPriority w:val="1"/>
@@ -3720,6 +3916,19 @@
       <w:rFonts w:eastAsiaTheme="minorEastAsia"/>
       <w:color w:val="5A5A5A" w:themeColor="text1" w:themeTint="A5"/>
       <w:spacing w:val="15"/>
+    </w:rPr>
+  </w:style>
+  <w:style w:type="character" w:customStyle="1" w:styleId="Ttulo2Car">
+    <w:name w:val="Título 2 Car"/>
+    <w:basedOn w:val="Fuentedeprrafopredeter"/>
+    <w:link w:val="Ttulo2"/>
+    <w:uiPriority w:val="9"/>
+    <w:rsid w:val="00B6682D"/>
+    <w:rPr>
+      <w:rFonts w:asciiTheme="majorHAnsi" w:eastAsiaTheme="majorEastAsia" w:hAnsiTheme="majorHAnsi" w:cstheme="majorBidi"/>
+      <w:color w:val="2F5496" w:themeColor="accent1" w:themeShade="BF"/>
+      <w:sz w:val="26"/>
+      <w:szCs w:val="26"/>
     </w:rPr>
   </w:style>
 </w:styles>

</xml_diff>